<commit_message>
Function point documents updated
</commit_message>
<xml_diff>
--- a/Word Dateien/Function Points.docx
+++ b/Word Dateien/Function Points.docx
@@ -28,21 +28,11 @@
         <w:pStyle w:val="Title"/>
         <w:jc w:val="right"/>
       </w:pPr>
-      <w:r>
-        <w:fldChar w:fldCharType="begin"/>
-      </w:r>
-      <w:r>
-        <w:instrText xml:space="preserve">title  \* Mergeformat </w:instrText>
-      </w:r>
-      <w:r>
-        <w:fldChar w:fldCharType="separate"/>
-      </w:r>
-      <w:r>
-        <w:t>Function Points</w:t>
-      </w:r>
-      <w:r>
-        <w:fldChar w:fldCharType="end"/>
-      </w:r>
+      <w:fldSimple w:instr="title  \* Mergeformat ">
+        <w:r>
+          <w:t>Function Points</w:t>
+        </w:r>
+      </w:fldSimple>
     </w:p>
     <w:p>
       <w:pPr>
@@ -62,7 +52,7 @@
         <w:rPr>
           <w:sz w:val="28"/>
         </w:rPr>
-        <w:t>Version 1.0</w:t>
+        <w:t>Version 1.1</w:t>
       </w:r>
     </w:p>
     <w:p/>
@@ -240,6 +230,9 @@
             <w:pPr>
               <w:pStyle w:val="Tabledata"/>
             </w:pPr>
+            <w:r>
+              <w:t>15/Apr/2014</w:t>
+            </w:r>
           </w:p>
         </w:tc>
         <w:tc>
@@ -250,6 +243,9 @@
             <w:pPr>
               <w:pStyle w:val="Tabledata"/>
             </w:pPr>
+            <w:r>
+              <w:t>1.1</w:t>
+            </w:r>
           </w:p>
         </w:tc>
         <w:tc>
@@ -260,6 +256,9 @@
             <w:pPr>
               <w:pStyle w:val="Tabledata"/>
             </w:pPr>
+            <w:r>
+              <w:t>Updated all calculations</w:t>
+            </w:r>
           </w:p>
         </w:tc>
         <w:tc>
@@ -270,6 +269,9 @@
             <w:pPr>
               <w:pStyle w:val="Tabledata"/>
             </w:pPr>
+            <w:r>
+              <w:t>Storm Cloud Development</w:t>
+            </w:r>
           </w:p>
         </w:tc>
       </w:tr>
@@ -913,8 +915,6 @@
         </w:rPr>
         <w:t>Calculation Diagram</w:t>
       </w:r>
-      <w:bookmarkStart w:id="0" w:name="_GoBack"/>
-      <w:bookmarkEnd w:id="0"/>
       <w:r>
         <w:rPr>
           <w:noProof/>
@@ -972,29 +972,18 @@
       <w:r>
         <w:br w:type="page"/>
       </w:r>
-      <w:r>
-        <w:lastRenderedPageBreak/>
-        <w:fldChar w:fldCharType="begin"/>
-      </w:r>
-      <w:r>
-        <w:instrText xml:space="preserve">title  \* Mergeformat </w:instrText>
-      </w:r>
-      <w:r>
-        <w:fldChar w:fldCharType="separate"/>
-      </w:r>
-      <w:r>
-        <w:t>Function Points</w:t>
-      </w:r>
-      <w:r>
-        <w:fldChar w:fldCharType="end"/>
-      </w:r>
-      <w:bookmarkStart w:id="1" w:name="_Toc423410237"/>
-      <w:bookmarkStart w:id="2" w:name="_Toc425054503"/>
+      <w:fldSimple w:instr="title  \* Mergeformat ">
+        <w:r>
+          <w:t>Function Points</w:t>
+        </w:r>
+      </w:fldSimple>
+      <w:bookmarkStart w:id="0" w:name="_Toc423410237"/>
+      <w:bookmarkStart w:id="1" w:name="_Toc425054503"/>
       <w:r>
         <w:t xml:space="preserve"> </w:t>
       </w:r>
+      <w:bookmarkEnd w:id="0"/>
       <w:bookmarkEnd w:id="1"/>
-      <w:bookmarkEnd w:id="2"/>
     </w:p>
     <w:p>
       <w:pPr>
@@ -1005,13 +994,13 @@
       <w:pPr>
         <w:pStyle w:val="Heading1"/>
       </w:pPr>
+      <w:bookmarkStart w:id="2" w:name="_Toc384830176"/>
       <w:bookmarkStart w:id="3" w:name="_Toc423410238"/>
       <w:bookmarkStart w:id="4" w:name="_Toc425054504"/>
-      <w:bookmarkStart w:id="5" w:name="_Toc384830176"/>
       <w:r>
         <w:t>Function Point Calculation</w:t>
       </w:r>
-      <w:bookmarkEnd w:id="5"/>
+      <w:bookmarkEnd w:id="2"/>
       <w:r>
         <w:t xml:space="preserve"> </w:t>
       </w:r>
@@ -1020,28 +1009,28 @@
       <w:pPr>
         <w:pStyle w:val="Heading2"/>
       </w:pPr>
-      <w:bookmarkStart w:id="6" w:name="_Toc384830177"/>
+      <w:bookmarkStart w:id="5" w:name="_Toc384830177"/>
       <w:r>
         <w:t>Brief Description</w:t>
       </w:r>
       <w:bookmarkEnd w:id="3"/>
       <w:bookmarkEnd w:id="4"/>
-      <w:bookmarkEnd w:id="6"/>
+      <w:bookmarkEnd w:id="5"/>
     </w:p>
     <w:p>
       <w:pPr>
         <w:pStyle w:val="Text"/>
       </w:pPr>
-      <w:bookmarkStart w:id="7" w:name="_Toc423410239"/>
-      <w:bookmarkStart w:id="8" w:name="_Toc425054505"/>
-      <w:bookmarkStart w:id="9" w:name="_Toc423410251"/>
-      <w:bookmarkStart w:id="10" w:name="_Toc425054510"/>
+      <w:bookmarkStart w:id="6" w:name="_Toc423410239"/>
+      <w:bookmarkStart w:id="7" w:name="_Toc425054505"/>
+      <w:bookmarkStart w:id="8" w:name="_Toc423410251"/>
+      <w:bookmarkStart w:id="9" w:name="_Toc425054510"/>
       <w:r>
         <w:t>Function points are a measurement for the complexity of software. They are based on different factors like number of input and output of the user and they’re not based on a special programming language. This document shows the calculations for different use cases.</w:t>
       </w:r>
     </w:p>
+    <w:bookmarkEnd w:id="6"/>
     <w:bookmarkEnd w:id="7"/>
-    <w:bookmarkEnd w:id="8"/>
     <w:p>
       <w:pPr>
         <w:widowControl/>
@@ -1061,45 +1050,45 @@
         <w:pStyle w:val="Heading1"/>
         <w:widowControl/>
       </w:pPr>
-      <w:bookmarkStart w:id="11" w:name="_Toc384830178"/>
+      <w:bookmarkStart w:id="10" w:name="_Toc384830178"/>
       <w:r>
         <w:lastRenderedPageBreak/>
         <w:t>Use Cases</w:t>
+      </w:r>
+      <w:bookmarkEnd w:id="10"/>
+    </w:p>
+    <w:p>
+      <w:pPr>
+        <w:pStyle w:val="Heading2"/>
+      </w:pPr>
+      <w:bookmarkStart w:id="11" w:name="_Toc384830179"/>
+      <w:r>
+        <w:t>Login</w:t>
       </w:r>
       <w:bookmarkEnd w:id="11"/>
     </w:p>
     <w:p>
       <w:pPr>
-        <w:pStyle w:val="Heading2"/>
-      </w:pPr>
-      <w:bookmarkStart w:id="12" w:name="_Toc384830179"/>
-      <w:r>
-        <w:t>Login</w:t>
-      </w:r>
-      <w:bookmarkEnd w:id="12"/>
+        <w:pStyle w:val="Text"/>
+      </w:pPr>
+      <w:r>
+        <w:t>Function point calculation for the use case “login”.</w:t>
+      </w:r>
     </w:p>
     <w:p>
       <w:pPr>
         <w:pStyle w:val="Text"/>
       </w:pPr>
       <w:r>
-        <w:t>Function point calculation for the use case “login”.</w:t>
-      </w:r>
-    </w:p>
-    <w:p>
-      <w:pPr>
-        <w:pStyle w:val="Text"/>
-      </w:pPr>
-      <w:r>
         <w:rPr>
           <w:noProof/>
           <w:lang w:val="de-DE" w:eastAsia="de-DE"/>
         </w:rPr>
         <w:drawing>
           <wp:inline distT="0" distB="0" distL="0" distR="0">
-            <wp:extent cx="4562475" cy="5381625"/>
-            <wp:effectExtent l="0" t="0" r="9525" b="9525"/>
-            <wp:docPr id="22" name="Picture 22" descr="C:\Users\D059328\Desktop\UC Login.PNG"/>
+            <wp:extent cx="4562474" cy="5381625"/>
+            <wp:effectExtent l="0" t="0" r="0" b="0"/>
+            <wp:docPr id="22" name="Picture 22"/>
             <wp:cNvGraphicFramePr>
               <a:graphicFrameLocks xmlns:a="http://schemas.openxmlformats.org/drawingml/2006/main" noChangeAspect="1"/>
             </wp:cNvGraphicFramePr>
@@ -1120,7 +1109,6 @@
                         </a:ext>
                       </a:extLst>
                     </a:blip>
-                    <a:srcRect/>
                     <a:stretch>
                       <a:fillRect/>
                     </a:stretch>
@@ -1128,7 +1116,7 @@
                   <pic:spPr bwMode="auto">
                     <a:xfrm>
                       <a:off x="0" y="0"/>
-                      <a:ext cx="4562475" cy="5381625"/>
+                      <a:ext cx="4562474" cy="5381625"/>
                     </a:xfrm>
                     <a:prstGeom prst="rect">
                       <a:avLst/>
@@ -1163,12 +1151,12 @@
       <w:pPr>
         <w:pStyle w:val="Heading2"/>
       </w:pPr>
-      <w:bookmarkStart w:id="13" w:name="_Toc384830180"/>
+      <w:bookmarkStart w:id="12" w:name="_Toc384830180"/>
       <w:r>
         <w:lastRenderedPageBreak/>
         <w:t>Manage calendars</w:t>
       </w:r>
-      <w:bookmarkEnd w:id="13"/>
+      <w:bookmarkEnd w:id="12"/>
     </w:p>
     <w:p>
       <w:pPr>
@@ -1197,9 +1185,9 @@
         </w:rPr>
         <w:drawing>
           <wp:inline distT="0" distB="0" distL="0" distR="0">
-            <wp:extent cx="4562475" cy="5381625"/>
-            <wp:effectExtent l="0" t="0" r="9525" b="9525"/>
-            <wp:docPr id="23" name="Picture 23" descr="C:\Users\D059328\Desktop\UC Manage Calendars.PNG"/>
+            <wp:extent cx="4554000" cy="5392800"/>
+            <wp:effectExtent l="0" t="0" r="0" b="0"/>
+            <wp:docPr id="23" name="Picture 23"/>
             <wp:cNvGraphicFramePr>
               <a:graphicFrameLocks xmlns:a="http://schemas.openxmlformats.org/drawingml/2006/main" noChangeAspect="1"/>
             </wp:cNvGraphicFramePr>
@@ -1220,7 +1208,6 @@
                         </a:ext>
                       </a:extLst>
                     </a:blip>
-                    <a:srcRect/>
                     <a:stretch>
                       <a:fillRect/>
                     </a:stretch>
@@ -1228,7 +1215,7 @@
                   <pic:spPr bwMode="auto">
                     <a:xfrm>
                       <a:off x="0" y="0"/>
-                      <a:ext cx="4562475" cy="5381625"/>
+                      <a:ext cx="4554000" cy="5392800"/>
                     </a:xfrm>
                     <a:prstGeom prst="rect">
                       <a:avLst/>
@@ -1263,12 +1250,12 @@
       <w:pPr>
         <w:pStyle w:val="Heading2"/>
       </w:pPr>
-      <w:bookmarkStart w:id="14" w:name="_Toc384830181"/>
+      <w:bookmarkStart w:id="13" w:name="_Toc384830181"/>
       <w:r>
         <w:lastRenderedPageBreak/>
         <w:t>Logout</w:t>
       </w:r>
-      <w:bookmarkEnd w:id="14"/>
+      <w:bookmarkEnd w:id="13"/>
     </w:p>
     <w:p>
       <w:pPr>
@@ -1278,8 +1265,8 @@
         <w:t>Function point calculation for the use case “logout”.</w:t>
       </w:r>
     </w:p>
+    <w:bookmarkEnd w:id="8"/>
     <w:bookmarkEnd w:id="9"/>
-    <w:bookmarkEnd w:id="10"/>
     <w:p>
       <w:pPr>
         <w:rPr>
@@ -1294,9 +1281,9 @@
         </w:rPr>
         <w:drawing>
           <wp:inline distT="0" distB="0" distL="0" distR="0">
-            <wp:extent cx="4552950" cy="5381625"/>
-            <wp:effectExtent l="0" t="0" r="0" b="9525"/>
-            <wp:docPr id="24" name="Picture 24" descr="C:\Users\D059328\Desktop\UC Logout.PNG"/>
+            <wp:extent cx="4564800" cy="5392800"/>
+            <wp:effectExtent l="0" t="0" r="7620" b="0"/>
+            <wp:docPr id="24" name="Picture 24"/>
             <wp:cNvGraphicFramePr>
               <a:graphicFrameLocks xmlns:a="http://schemas.openxmlformats.org/drawingml/2006/main" noChangeAspect="1"/>
             </wp:cNvGraphicFramePr>
@@ -1317,7 +1304,6 @@
                         </a:ext>
                       </a:extLst>
                     </a:blip>
-                    <a:srcRect/>
                     <a:stretch>
                       <a:fillRect/>
                     </a:stretch>
@@ -1325,7 +1311,7 @@
                   <pic:spPr bwMode="auto">
                     <a:xfrm>
                       <a:off x="0" y="0"/>
-                      <a:ext cx="4552950" cy="5381625"/>
+                      <a:ext cx="4564800" cy="5392800"/>
                     </a:xfrm>
                     <a:prstGeom prst="rect">
                       <a:avLst/>
@@ -1349,12 +1335,12 @@
       <w:pPr>
         <w:pStyle w:val="Heading1"/>
       </w:pPr>
-      <w:bookmarkStart w:id="15" w:name="_Toc384830182"/>
+      <w:bookmarkStart w:id="14" w:name="_Toc384830182"/>
       <w:r>
         <w:lastRenderedPageBreak/>
         <w:t>Calculation Diagram</w:t>
       </w:r>
-      <w:bookmarkEnd w:id="15"/>
+      <w:bookmarkEnd w:id="14"/>
     </w:p>
     <w:p>
       <w:pPr>
@@ -1378,15 +1364,29 @@
         <w:pStyle w:val="Text"/>
       </w:pPr>
       <w:r>
+        <w:t xml:space="preserve">If you calculate the function points of a new use case, it is possible for you to check the time you </w:t>
+      </w:r>
+      <w:bookmarkStart w:id="15" w:name="_GoBack"/>
+      <w:bookmarkEnd w:id="15"/>
+      <w:r>
+        <w:t>probably need to implement this use case. This provides you a tool to enhance your planning of your future work.</w:t>
+      </w:r>
+    </w:p>
+    <w:p>
+      <w:pPr>
+        <w:pStyle w:val="Text"/>
+        <w:keepNext/>
+      </w:pPr>
+      <w:r>
         <w:rPr>
           <w:noProof/>
           <w:lang w:val="de-DE" w:eastAsia="de-DE"/>
         </w:rPr>
         <w:drawing>
-          <wp:inline distT="0" distB="0" distL="0" distR="0" wp14:anchorId="6AC220E6" wp14:editId="096B32AE">
+          <wp:inline distT="0" distB="0" distL="0" distR="0" wp14:anchorId="5587307D" wp14:editId="3E5C1E80">
             <wp:extent cx="4572000" cy="2743200"/>
             <wp:effectExtent l="0" t="0" r="19050" b="19050"/>
-            <wp:docPr id="21" name="Chart 21"/>
+            <wp:docPr id="1" name="Chart 1"/>
             <wp:cNvGraphicFramePr/>
             <a:graphic xmlns:a="http://schemas.openxmlformats.org/drawingml/2006/main">
               <a:graphicData uri="http://schemas.openxmlformats.org/drawingml/2006/chart">
@@ -1395,6 +1395,32 @@
             </a:graphic>
           </wp:inline>
         </w:drawing>
+      </w:r>
+    </w:p>
+    <w:p>
+      <w:pPr>
+        <w:pStyle w:val="Caption"/>
+      </w:pPr>
+      <w:r>
+        <w:fldChar w:fldCharType="begin"/>
+      </w:r>
+      <w:r>
+        <w:instrText xml:space="preserve"> SEQ Abbildung \* ARABIC </w:instrText>
+      </w:r>
+      <w:r>
+        <w:fldChar w:fldCharType="separate"/>
+      </w:r>
+      <w:r>
+        <w:rPr>
+          <w:noProof/>
+        </w:rPr>
+        <w:t>1</w:t>
+      </w:r>
+      <w:r>
+        <w:fldChar w:fldCharType="end"/>
+      </w:r>
+      <w:r>
+        <w:t xml:space="preserve"> Function points in relation to time spent</w:t>
       </w:r>
     </w:p>
     <w:sectPr>
@@ -1650,7 +1676,7 @@
               <w:rFonts w:ascii="Arial" w:hAnsi="Arial" w:cs="Arial"/>
               <w:noProof/>
             </w:rPr>
-            <w:t>3</w:t>
+            <w:t>8</w:t>
           </w:r>
           <w:r>
             <w:rPr>
@@ -1882,7 +1908,7 @@
               <w:rFonts w:ascii="Arial" w:hAnsi="Arial" w:cs="Arial"/>
             </w:rPr>
             <w:tab/>
-            <w:t>1.0</w:t>
+            <w:t>1.1</w:t>
           </w:r>
         </w:p>
       </w:tc>
@@ -1959,7 +1985,13 @@
             <w:rPr>
               <w:rFonts w:ascii="Arial" w:hAnsi="Arial" w:cs="Arial"/>
             </w:rPr>
-            <w:t>09/Apr/2014</w:t>
+            <w:t>15</w:t>
+          </w:r>
+          <w:r>
+            <w:rPr>
+              <w:rFonts w:ascii="Arial" w:hAnsi="Arial" w:cs="Arial"/>
+            </w:rPr>
+            <w:t>/Apr/2014</w:t>
           </w:r>
         </w:p>
       </w:tc>
@@ -3757,6 +3789,25 @@
       <w:lang w:val="en-US" w:eastAsia="en-US"/>
     </w:rPr>
   </w:style>
+  <w:style w:type="paragraph" w:styleId="Caption">
+    <w:name w:val="caption"/>
+    <w:basedOn w:val="Normal"/>
+    <w:next w:val="Normal"/>
+    <w:uiPriority w:val="35"/>
+    <w:unhideWhenUsed/>
+    <w:qFormat/>
+    <w:rsid w:val="00FE7593"/>
+    <w:pPr>
+      <w:spacing w:after="200" w:line="240" w:lineRule="auto"/>
+    </w:pPr>
+    <w:rPr>
+      <w:b/>
+      <w:bCs/>
+      <w:color w:val="4F81BD" w:themeColor="accent1"/>
+      <w:sz w:val="18"/>
+      <w:szCs w:val="18"/>
+    </w:rPr>
+  </w:style>
 </w:styles>
 </file>
 
@@ -4652,6 +4703,25 @@
       <w:lang w:val="en-US" w:eastAsia="en-US"/>
     </w:rPr>
   </w:style>
+  <w:style w:type="paragraph" w:styleId="Caption">
+    <w:name w:val="caption"/>
+    <w:basedOn w:val="Normal"/>
+    <w:next w:val="Normal"/>
+    <w:uiPriority w:val="35"/>
+    <w:unhideWhenUsed/>
+    <w:qFormat/>
+    <w:rsid w:val="00FE7593"/>
+    <w:pPr>
+      <w:spacing w:after="200" w:line="240" w:lineRule="auto"/>
+    </w:pPr>
+    <w:rPr>
+      <w:b/>
+      <w:bCs/>
+      <w:color w:val="4F81BD" w:themeColor="accent1"/>
+      <w:sz w:val="18"/>
+      <w:szCs w:val="18"/>
+    </w:rPr>
+  </w:style>
 </w:styles>
 </file>
 
@@ -4671,7 +4741,17 @@
   <c:chart>
     <c:autoTitleDeleted val="1"/>
     <c:plotArea>
-      <c:layout/>
+      <c:layout>
+        <c:manualLayout>
+          <c:layoutTarget val="inner"/>
+          <c:xMode val="edge"/>
+          <c:yMode val="edge"/>
+          <c:x val="0.14478018372703413"/>
+          <c:y val="2.8252405949256341E-2"/>
+          <c:w val="0.81742825896762905"/>
+          <c:h val="0.73444808982210552"/>
+        </c:manualLayout>
+      </c:layout>
       <c:scatterChart>
         <c:scatterStyle val="lineMarker"/>
         <c:varyColors val="0"/>
@@ -4680,7 +4760,7 @@
           <c:order val="0"/>
           <c:tx>
             <c:strRef>
-              <c:f>Sheet1!$C$1</c:f>
+              <c:f>Diagram!$C$1</c:f>
               <c:strCache>
                 <c:ptCount val="1"/>
                 <c:pt idx="0">
@@ -4715,25 +4795,25 @@
           </c:trendline>
           <c:xVal>
             <c:numRef>
-              <c:f>Sheet1!$B$2:$B$4</c:f>
+              <c:f>Diagram!$B$2:$B$4</c:f>
               <c:numCache>
                 <c:formatCode>General</c:formatCode>
                 <c:ptCount val="3"/>
                 <c:pt idx="0">
-                  <c:v>20</c:v>
+                  <c:v>24.96</c:v>
                 </c:pt>
                 <c:pt idx="1">
-                  <c:v>74</c:v>
+                  <c:v>80.64</c:v>
                 </c:pt>
                 <c:pt idx="2">
-                  <c:v>14</c:v>
+                  <c:v>18.239999999999998</c:v>
                 </c:pt>
               </c:numCache>
             </c:numRef>
           </c:xVal>
           <c:yVal>
             <c:numRef>
-              <c:f>Sheet1!$C$2:$C$4</c:f>
+              <c:f>Diagram!$C$2:$C$4</c:f>
               <c:numCache>
                 <c:formatCode>General</c:formatCode>
                 <c:ptCount val="3"/>
@@ -4759,11 +4839,11 @@
           <c:showPercent val="0"/>
           <c:showBubbleSize val="0"/>
         </c:dLbls>
-        <c:axId val="306593792"/>
-        <c:axId val="306596864"/>
+        <c:axId val="210325504"/>
+        <c:axId val="210327424"/>
       </c:scatterChart>
       <c:valAx>
-        <c:axId val="306593792"/>
+        <c:axId val="210325504"/>
         <c:scaling>
           <c:orientation val="minMax"/>
         </c:scaling>
@@ -4791,12 +4871,12 @@
         <c:majorTickMark val="none"/>
         <c:minorTickMark val="none"/>
         <c:tickLblPos val="nextTo"/>
-        <c:crossAx val="306596864"/>
+        <c:crossAx val="210327424"/>
         <c:crosses val="autoZero"/>
         <c:crossBetween val="midCat"/>
       </c:valAx>
       <c:valAx>
-        <c:axId val="306596864"/>
+        <c:axId val="210327424"/>
         <c:scaling>
           <c:orientation val="minMax"/>
         </c:scaling>
@@ -4829,7 +4909,7 @@
         <c:majorTickMark val="none"/>
         <c:minorTickMark val="none"/>
         <c:tickLblPos val="nextTo"/>
-        <c:crossAx val="306593792"/>
+        <c:crossAx val="210325504"/>
         <c:crosses val="autoZero"/>
         <c:crossBetween val="midCat"/>
       </c:valAx>
@@ -5134,7 +5214,7 @@
 </file>
 
 <file path=customXml/itemProps1.xml><?xml version="1.0" encoding="utf-8"?>
-<ds:datastoreItem xmlns:ds="http://schemas.openxmlformats.org/officeDocument/2006/customXml" ds:itemID="{0FFC1E05-9878-48A4-91E0-76396110EBA8}">
+<ds:datastoreItem xmlns:ds="http://schemas.openxmlformats.org/officeDocument/2006/customXml" ds:itemID="{A4358BEE-530F-46F8-B7E6-52C2D18B354F}">
   <ds:schemaRefs>
     <ds:schemaRef ds:uri="http://schemas.openxmlformats.org/officeDocument/2006/bibliography"/>
   </ds:schemaRefs>

</xml_diff>